<commit_message>
updated terraform.main and hosts file
</commit_message>
<xml_diff>
--- a/Documentation/Ansible_Documentation.docx
+++ b/Documentation/Ansible_Documentation.docx
@@ -46,7 +46,13 @@
         <w:t>In this step we will use an Ansible playbook to configure our windows virtual machines.</w:t>
       </w:r>
       <w:r>
-        <w:t xml:space="preserve"> After configuration, we will be able to publish .NET web application</w:t>
+        <w:t xml:space="preserve"> After configuration, we will be able to publish .NET</w:t>
+      </w:r>
+      <w:r>
+        <w:t xml:space="preserve"> CORE</w:t>
+      </w:r>
+      <w:r>
+        <w:t xml:space="preserve"> web application</w:t>
       </w:r>
       <w:r>
         <w:t>s</w:t>
@@ -822,10 +828,7 @@
         </w:numPr>
       </w:pPr>
       <w:r>
-        <w:t>ansible_password=Password1234!</w:t>
-      </w:r>
-      <w:r>
-        <w:t xml:space="preserve"> </w:t>
+        <w:t xml:space="preserve">ansible_password=Password1234! </w:t>
       </w:r>
       <w:r>
         <w:t>(</w:t>
@@ -846,10 +849,7 @@
         </w:numPr>
       </w:pPr>
       <w:r>
-        <w:t>ansible_connection=winrm</w:t>
-      </w:r>
-      <w:r>
-        <w:t xml:space="preserve"> </w:t>
+        <w:t xml:space="preserve">ansible_connection=winrm </w:t>
       </w:r>
       <w:r>
         <w:t>(</w:t>
@@ -882,10 +882,7 @@
         </w:numPr>
       </w:pPr>
       <w:r>
-        <w:t>ansible_winrm_server_cert_validation=ignore</w:t>
-      </w:r>
-      <w:r>
-        <w:t xml:space="preserve"> (set to ignore as the certificates are generated locally to virtual machines are self-signed)</w:t>
+        <w:t>ansible_winrm_server_cert_validation=ignore (set to ignore as the certificates are generated locally to virtual machines are self-signed)</w:t>
       </w:r>
     </w:p>
     <w:p>

</xml_diff>

<commit_message>
final updates for SUnday
</commit_message>
<xml_diff>
--- a/Documentation/Ansible_Documentation.docx
+++ b/Documentation/Ansible_Documentation.docx
@@ -906,10 +906,10 @@
           <w:noProof/>
         </w:rPr>
         <w:drawing>
-          <wp:inline distT="0" distB="0" distL="0" distR="0" wp14:anchorId="110FF5C8" wp14:editId="6DBD5075">
-            <wp:extent cx="5731510" cy="2061210"/>
+          <wp:inline distT="0" distB="0" distL="0" distR="0" wp14:anchorId="21C71D70" wp14:editId="1983D146">
+            <wp:extent cx="5731510" cy="2063750"/>
             <wp:effectExtent l="0" t="0" r="2540" b="0"/>
-            <wp:docPr id="1" name="Picture 1"/>
+            <wp:docPr id="5" name="Picture 5"/>
             <wp:cNvGraphicFramePr>
               <a:graphicFrameLocks xmlns:a="http://schemas.openxmlformats.org/drawingml/2006/main" noChangeAspect="1"/>
             </wp:cNvGraphicFramePr>
@@ -938,7 +938,7 @@
                   <pic:spPr bwMode="auto">
                     <a:xfrm>
                       <a:off x="0" y="0"/>
-                      <a:ext cx="5731510" cy="2061210"/>
+                      <a:ext cx="5731510" cy="2063750"/>
                     </a:xfrm>
                     <a:prstGeom prst="rect">
                       <a:avLst/>
@@ -993,6 +993,9 @@
       <w:r>
         <w:t>Make a new directory for Ansible files and change to this directory</w:t>
       </w:r>
+      <w:r>
+        <w:t xml:space="preserve"> using following commands:</w:t>
+      </w:r>
     </w:p>
     <w:p>
       <w:pPr>
@@ -1045,7 +1048,10 @@
         <w:t xml:space="preserve">Get the </w:t>
       </w:r>
       <w:r>
-        <w:t>hosts (inventory) and iis.yml (playbook) files from the git repo.</w:t>
+        <w:t>hosts (inventory) and iis.yml (playbook) files from the git repo</w:t>
+      </w:r>
+      <w:r>
+        <w:t xml:space="preserve"> using the following command:</w:t>
       </w:r>
     </w:p>
     <w:p>
@@ -1153,6 +1159,49 @@
     <w:p>
       <w:pPr>
         <w:pStyle w:val="ListParagraph"/>
+      </w:pPr>
+      <w:r>
+        <w:lastRenderedPageBreak/>
+        <w:drawing>
+          <wp:inline distT="0" distB="0" distL="0" distR="0" wp14:anchorId="5CB8DC90" wp14:editId="62F30509">
+            <wp:extent cx="5731510" cy="3216275"/>
+            <wp:effectExtent l="0" t="0" r="2540" b="3175"/>
+            <wp:docPr id="2" name="Picture 2"/>
+            <wp:cNvGraphicFramePr>
+              <a:graphicFrameLocks xmlns:a="http://schemas.openxmlformats.org/drawingml/2006/main" noChangeAspect="1"/>
+            </wp:cNvGraphicFramePr>
+            <a:graphic xmlns:a="http://schemas.openxmlformats.org/drawingml/2006/main">
+              <a:graphicData uri="http://schemas.openxmlformats.org/drawingml/2006/picture">
+                <pic:pic xmlns:pic="http://schemas.openxmlformats.org/drawingml/2006/picture">
+                  <pic:nvPicPr>
+                    <pic:cNvPr id="1" name=""/>
+                    <pic:cNvPicPr/>
+                  </pic:nvPicPr>
+                  <pic:blipFill>
+                    <a:blip r:embed="rId12"/>
+                    <a:stretch>
+                      <a:fillRect/>
+                    </a:stretch>
+                  </pic:blipFill>
+                  <pic:spPr>
+                    <a:xfrm>
+                      <a:off x="0" y="0"/>
+                      <a:ext cx="5731510" cy="3216275"/>
+                    </a:xfrm>
+                    <a:prstGeom prst="rect">
+                      <a:avLst/>
+                    </a:prstGeom>
+                  </pic:spPr>
+                </pic:pic>
+              </a:graphicData>
+            </a:graphic>
+          </wp:inline>
+        </w:drawing>
+      </w:r>
+    </w:p>
+    <w:p>
+      <w:pPr>
+        <w:pStyle w:val="ListParagraph"/>
         <w:numPr>
           <w:ilvl w:val="0"/>
           <w:numId w:val="2"/>
@@ -1165,13 +1214,61 @@
     <w:p>
       <w:pPr>
         <w:pStyle w:val="ListParagraph"/>
+      </w:pPr>
+      <w:r>
+        <w:drawing>
+          <wp:inline distT="0" distB="0" distL="0" distR="0" wp14:anchorId="5D1CC346" wp14:editId="01ED7F99">
+            <wp:extent cx="5731510" cy="3083560"/>
+            <wp:effectExtent l="0" t="0" r="2540" b="2540"/>
+            <wp:docPr id="3" name="Picture 3"/>
+            <wp:cNvGraphicFramePr>
+              <a:graphicFrameLocks xmlns:a="http://schemas.openxmlformats.org/drawingml/2006/main" noChangeAspect="1"/>
+            </wp:cNvGraphicFramePr>
+            <a:graphic xmlns:a="http://schemas.openxmlformats.org/drawingml/2006/main">
+              <a:graphicData uri="http://schemas.openxmlformats.org/drawingml/2006/picture">
+                <pic:pic xmlns:pic="http://schemas.openxmlformats.org/drawingml/2006/picture">
+                  <pic:nvPicPr>
+                    <pic:cNvPr id="1" name=""/>
+                    <pic:cNvPicPr/>
+                  </pic:nvPicPr>
+                  <pic:blipFill>
+                    <a:blip r:embed="rId13"/>
+                    <a:stretch>
+                      <a:fillRect/>
+                    </a:stretch>
+                  </pic:blipFill>
+                  <pic:spPr>
+                    <a:xfrm>
+                      <a:off x="0" y="0"/>
+                      <a:ext cx="5731510" cy="3083560"/>
+                    </a:xfrm>
+                    <a:prstGeom prst="rect">
+                      <a:avLst/>
+                    </a:prstGeom>
+                  </pic:spPr>
+                </pic:pic>
+              </a:graphicData>
+            </a:graphic>
+          </wp:inline>
+        </w:drawing>
+      </w:r>
+    </w:p>
+    <w:p>
+      <w:pPr>
+        <w:pStyle w:val="ListParagraph"/>
         <w:numPr>
           <w:ilvl w:val="0"/>
           <w:numId w:val="2"/>
         </w:numPr>
       </w:pPr>
       <w:r>
-        <w:t>Finally, its time to execute the ansible playbook. This is done using the ansible-playbook command which takes the following two parameters:</w:t>
+        <w:t xml:space="preserve">Finally, </w:t>
+      </w:r>
+      <w:r>
+        <w:t>it’s</w:t>
+      </w:r>
+      <w:r>
+        <w:t xml:space="preserve"> time to execute the ansible playbook. This is done using the ansible-playbook command which takes the following two parameters:</w:t>
       </w:r>
     </w:p>
     <w:p>
@@ -1183,7 +1280,6 @@
         </w:numPr>
       </w:pPr>
       <w:r>
-        <w:lastRenderedPageBreak/>
         <w:t>name of the playbook (iis.yml)</w:t>
       </w:r>
     </w:p>
@@ -1240,6 +1336,49 @@
       </w:pPr>
       <w:r>
         <w:t>This should configure the VMs by installing IIS features, enabling IIS remote management, installing WebDeploy, starting and setting management service to auto, installing .net core iis hosting module and creating a logging directory.</w:t>
+      </w:r>
+    </w:p>
+    <w:p>
+      <w:pPr>
+        <w:pStyle w:val="ListParagraph"/>
+      </w:pPr>
+      <w:r>
+        <w:lastRenderedPageBreak/>
+        <w:drawing>
+          <wp:inline distT="0" distB="0" distL="0" distR="0" wp14:anchorId="03BBF694" wp14:editId="2C1FA1CE">
+            <wp:extent cx="5731510" cy="3679825"/>
+            <wp:effectExtent l="0" t="0" r="2540" b="0"/>
+            <wp:docPr id="4" name="Picture 4"/>
+            <wp:cNvGraphicFramePr>
+              <a:graphicFrameLocks xmlns:a="http://schemas.openxmlformats.org/drawingml/2006/main" noChangeAspect="1"/>
+            </wp:cNvGraphicFramePr>
+            <a:graphic xmlns:a="http://schemas.openxmlformats.org/drawingml/2006/main">
+              <a:graphicData uri="http://schemas.openxmlformats.org/drawingml/2006/picture">
+                <pic:pic xmlns:pic="http://schemas.openxmlformats.org/drawingml/2006/picture">
+                  <pic:nvPicPr>
+                    <pic:cNvPr id="1" name=""/>
+                    <pic:cNvPicPr/>
+                  </pic:nvPicPr>
+                  <pic:blipFill>
+                    <a:blip r:embed="rId14"/>
+                    <a:stretch>
+                      <a:fillRect/>
+                    </a:stretch>
+                  </pic:blipFill>
+                  <pic:spPr>
+                    <a:xfrm>
+                      <a:off x="0" y="0"/>
+                      <a:ext cx="5731510" cy="3679825"/>
+                    </a:xfrm>
+                    <a:prstGeom prst="rect">
+                      <a:avLst/>
+                    </a:prstGeom>
+                  </pic:spPr>
+                </pic:pic>
+              </a:graphicData>
+            </a:graphic>
+          </wp:inline>
+        </w:drawing>
       </w:r>
     </w:p>
     <w:sectPr>

</xml_diff>